<commit_message>
Rendu projet et doc
</commit_message>
<xml_diff>
--- a/doc/Contexte.docx
+++ b/doc/Contexte.docx
@@ -31,6 +31,9 @@
     <w:p>
       <w:pPr>
         <w:pStyle w:val="Standard"/>
+        <w:rPr>
+          <w:rFonts w:hint="eastAsia"/>
+        </w:rPr>
       </w:pPr>
       <w:r>
         <w:t>Martin MAULUS</w:t>
@@ -74,6 +77,15 @@
       </w:r>
       <w:r>
         <w:t>, elle meurt de surpopulation.</w:t>
+      </w:r>
+      <w:r>
+        <w:t xml:space="preserve"> L’utilisateur peut faire vivre ou mourir une cellule, et peut aussi changer les règles à </w:t>
+      </w:r>
+      <w:r>
+        <w:t>sa guise</w:t>
+      </w:r>
+      <w:r>
+        <w:t>.</w:t>
       </w:r>
     </w:p>
     <w:sectPr>

</xml_diff>